<commit_message>
updated for passing and returning variables
</commit_message>
<xml_diff>
--- a/Initial Learning Topics.docx
+++ b/Initial Learning Topics.docx
@@ -81,7 +81,7 @@
           <w:noProof/>
         </w:rPr>
         <w:drawing>
-          <wp:inline distT="0" distB="0" distL="0" distR="0" wp14:anchorId="3CA1F439" wp14:editId="209ECE87">
+          <wp:inline distT="0" distB="0" distL="0" distR="0" wp14:anchorId="2C0B7670" wp14:editId="4ECB7CC8">
             <wp:extent cx="2466975" cy="295275"/>
             <wp:effectExtent l="0" t="0" r="9525" b="9525"/>
             <wp:docPr id="1" name="Picture 1"/>
@@ -136,7 +136,7 @@
           <w:noProof/>
         </w:rPr>
         <w:drawing>
-          <wp:inline distT="0" distB="0" distL="0" distR="0" wp14:anchorId="60CD1D2F" wp14:editId="190D2042">
+          <wp:inline distT="0" distB="0" distL="0" distR="0" wp14:anchorId="6F7ED32E" wp14:editId="6F787356">
             <wp:extent cx="3305175" cy="2114550"/>
             <wp:effectExtent l="0" t="0" r="9525" b="0"/>
             <wp:docPr id="3" name="Picture 3"/>
@@ -199,7 +199,7 @@
           <w:noProof/>
         </w:rPr>
         <w:drawing>
-          <wp:inline distT="0" distB="0" distL="0" distR="0" wp14:anchorId="4920926F" wp14:editId="0FED2012">
+          <wp:inline distT="0" distB="0" distL="0" distR="0" wp14:anchorId="7AED8C2C" wp14:editId="06275D6A">
             <wp:extent cx="2152650" cy="428625"/>
             <wp:effectExtent l="0" t="0" r="0" b="9525"/>
             <wp:docPr id="4" name="Picture 4"/>
@@ -266,7 +266,7 @@
           <w:noProof/>
         </w:rPr>
         <w:drawing>
-          <wp:inline distT="0" distB="0" distL="0" distR="0" wp14:anchorId="637F230D" wp14:editId="3F61747F">
+          <wp:inline distT="0" distB="0" distL="0" distR="0" wp14:anchorId="2F374E80" wp14:editId="77CB57AB">
             <wp:extent cx="1447800" cy="276225"/>
             <wp:effectExtent l="0" t="0" r="0" b="9525"/>
             <wp:docPr id="5" name="Picture 5"/>
@@ -308,20 +308,27 @@
         <w:pStyle w:val="ListParagraph"/>
         <w:numPr>
           <w:ilvl w:val="0"/>
-          <w:numId w:val="2"/>
-        </w:numPr>
-      </w:pPr>
-      <w:r>
-        <w:t>Import statements go at the beginning of the file to allow use of Python standard library features and any 3</w:t>
-      </w:r>
-      <w:r>
-        <w:rPr>
-          <w:vertAlign w:val="superscript"/>
-        </w:rPr>
-        <w:t>rd</w:t>
-      </w:r>
-      <w:r>
-        <w:t xml:space="preserve"> party package software (more info on this later)</w:t>
+          <w:numId w:val="8"/>
+        </w:numPr>
+      </w:pPr>
+      <w:r>
+        <w:t xml:space="preserve">Variables can be passed from function to function </w:t>
+      </w:r>
+      <w:proofErr w:type="gramStart"/>
+      <w:r>
+        <w:t>as long as</w:t>
+      </w:r>
+      <w:proofErr w:type="gramEnd"/>
+      <w:r>
+        <w:t xml:space="preserve"> the function call and definition reflect this, as shown below in the </w:t>
+      </w:r>
+      <w:proofErr w:type="spellStart"/>
+      <w:r>
+        <w:t>passVariable</w:t>
+      </w:r>
+      <w:proofErr w:type="spellEnd"/>
+      <w:r>
+        <w:t xml:space="preserve"> function</w:t>
       </w:r>
     </w:p>
     <w:p>
@@ -330,10 +337,10 @@
           <w:noProof/>
         </w:rPr>
         <w:drawing>
-          <wp:inline distT="0" distB="0" distL="0" distR="0" wp14:anchorId="52EFE773" wp14:editId="3E27E6BF">
-            <wp:extent cx="1228725" cy="257175"/>
-            <wp:effectExtent l="0" t="0" r="9525" b="9525"/>
-            <wp:docPr id="6" name="Picture 6"/>
+          <wp:inline distT="0" distB="0" distL="0" distR="0" wp14:anchorId="37EFFA34" wp14:editId="0C5E6ECA">
+            <wp:extent cx="2581275" cy="762000"/>
+            <wp:effectExtent l="0" t="0" r="9525" b="0"/>
+            <wp:docPr id="2" name="Picture 2"/>
             <wp:cNvGraphicFramePr>
               <a:graphicFrameLocks xmlns:a="http://schemas.openxmlformats.org/drawingml/2006/main" noChangeAspect="1"/>
             </wp:cNvGraphicFramePr>
@@ -353,7 +360,7 @@
                   <pic:spPr>
                     <a:xfrm>
                       <a:off x="0" y="0"/>
-                      <a:ext cx="1228725" cy="257175"/>
+                      <a:ext cx="2581275" cy="762000"/>
                     </a:xfrm>
                     <a:prstGeom prst="rect">
                       <a:avLst/>
@@ -366,36 +373,17 @@
         </w:drawing>
       </w:r>
     </w:p>
-    <w:p/>
-    <w:p>
-      <w:pPr>
-        <w:pStyle w:val="ListParagraph"/>
-        <w:numPr>
-          <w:ilvl w:val="0"/>
-          <w:numId w:val="2"/>
-        </w:numPr>
-      </w:pPr>
-      <w:r>
+    <w:p>
+      <w:r>
+        <w:rPr>
+          <w:noProof/>
+        </w:rPr>
         <w:lastRenderedPageBreak/>
-        <w:t xml:space="preserve">Initialize variables with 1 </w:t>
-      </w:r>
-      <w:r>
-        <w:t>equals sign</w:t>
-      </w:r>
-      <w:r>
-        <w:t xml:space="preserve"> by setting the variable name (left of =) to a value (right of =)</w:t>
-      </w:r>
-    </w:p>
-    <w:p>
-      <w:r>
-        <w:rPr>
-          <w:noProof/>
-        </w:rPr>
         <w:drawing>
-          <wp:inline distT="0" distB="0" distL="0" distR="0" wp14:anchorId="5C42D0FF" wp14:editId="07CE9A71">
-            <wp:extent cx="1943100" cy="952500"/>
-            <wp:effectExtent l="0" t="0" r="0" b="0"/>
-            <wp:docPr id="7" name="Picture 7"/>
+          <wp:inline distT="0" distB="0" distL="0" distR="0" wp14:anchorId="6C6518D0" wp14:editId="7D75DA05">
+            <wp:extent cx="2590800" cy="542925"/>
+            <wp:effectExtent l="0" t="0" r="0" b="9525"/>
+            <wp:docPr id="23" name="Picture 23"/>
             <wp:cNvGraphicFramePr>
               <a:graphicFrameLocks xmlns:a="http://schemas.openxmlformats.org/drawingml/2006/main" noChangeAspect="1"/>
             </wp:cNvGraphicFramePr>
@@ -415,7 +403,7 @@
                   <pic:spPr>
                     <a:xfrm>
                       <a:off x="0" y="0"/>
-                      <a:ext cx="1943100" cy="952500"/>
+                      <a:ext cx="2590800" cy="542925"/>
                     </a:xfrm>
                     <a:prstGeom prst="rect">
                       <a:avLst/>
@@ -428,29 +416,16 @@
         </w:drawing>
       </w:r>
     </w:p>
-    <w:p/>
-    <w:p>
-      <w:pPr>
-        <w:pStyle w:val="ListParagraph"/>
-        <w:numPr>
-          <w:ilvl w:val="0"/>
-          <w:numId w:val="2"/>
-        </w:numPr>
-      </w:pPr>
-      <w:r>
-        <w:t>Return a variable from a function using the return statement</w:t>
-      </w:r>
-    </w:p>
-    <w:p>
-      <w:pPr>
-        <w:pStyle w:val="ListParagraph"/>
-        <w:numPr>
-          <w:ilvl w:val="0"/>
-          <w:numId w:val="2"/>
-        </w:numPr>
-      </w:pPr>
-      <w:r>
-        <w:t>Here is an example of a full function:</w:t>
+    <w:p>
+      <w:pPr>
+        <w:pStyle w:val="ListParagraph"/>
+        <w:numPr>
+          <w:ilvl w:val="0"/>
+          <w:numId w:val="8"/>
+        </w:numPr>
+      </w:pPr>
+      <w:r>
+        <w:t>Note that the variable names do not necessarily have to match up in the function call and the function itself</w:t>
       </w:r>
     </w:p>
     <w:p>
@@ -459,10 +434,10 @@
           <w:noProof/>
         </w:rPr>
         <w:drawing>
-          <wp:inline distT="0" distB="0" distL="0" distR="0" wp14:anchorId="156690A3" wp14:editId="48C98AEA">
-            <wp:extent cx="1666875" cy="742950"/>
+          <wp:inline distT="0" distB="0" distL="0" distR="0" wp14:anchorId="1C7E5B80" wp14:editId="3688EFA1">
+            <wp:extent cx="2581275" cy="781050"/>
             <wp:effectExtent l="0" t="0" r="9525" b="0"/>
-            <wp:docPr id="8" name="Picture 8"/>
+            <wp:docPr id="24" name="Picture 24"/>
             <wp:cNvGraphicFramePr>
               <a:graphicFrameLocks xmlns:a="http://schemas.openxmlformats.org/drawingml/2006/main" noChangeAspect="1"/>
             </wp:cNvGraphicFramePr>
@@ -482,7 +457,7 @@
                   <pic:spPr>
                     <a:xfrm>
                       <a:off x="0" y="0"/>
-                      <a:ext cx="1666875" cy="742950"/>
+                      <a:ext cx="2581275" cy="781050"/>
                     </a:xfrm>
                     <a:prstGeom prst="rect">
                       <a:avLst/>
@@ -495,43 +470,16 @@
         </w:drawing>
       </w:r>
     </w:p>
-    <w:p/>
-    <w:p/>
-    <w:p>
-      <w:pPr>
-        <w:rPr>
-          <w:u w:val="single"/>
-        </w:rPr>
-      </w:pPr>
-      <w:r>
-        <w:rPr>
-          <w:u w:val="single"/>
-        </w:rPr>
-        <w:t>Mathematical Operations:</w:t>
-      </w:r>
-    </w:p>
-    <w:p>
-      <w:pPr>
-        <w:pStyle w:val="ListParagraph"/>
-        <w:numPr>
-          <w:ilvl w:val="0"/>
-          <w:numId w:val="3"/>
-        </w:numPr>
-      </w:pPr>
-      <w:r>
-        <w:t>Adding, multiplying, subtracting, and dividing are all relatively straightforward</w:t>
-      </w:r>
-    </w:p>
     <w:p>
       <w:r>
         <w:rPr>
           <w:noProof/>
         </w:rPr>
         <w:drawing>
-          <wp:inline distT="0" distB="0" distL="0" distR="0" wp14:anchorId="4D626E54" wp14:editId="3DCF1003">
-            <wp:extent cx="3876675" cy="1019175"/>
-            <wp:effectExtent l="0" t="0" r="9525" b="9525"/>
-            <wp:docPr id="9" name="Picture 9"/>
+          <wp:inline distT="0" distB="0" distL="0" distR="0" wp14:anchorId="5F736766" wp14:editId="6952A784">
+            <wp:extent cx="2076450" cy="1038225"/>
+            <wp:effectExtent l="0" t="0" r="0" b="9525"/>
+            <wp:docPr id="26" name="Picture 26"/>
             <wp:cNvGraphicFramePr>
               <a:graphicFrameLocks xmlns:a="http://schemas.openxmlformats.org/drawingml/2006/main" noChangeAspect="1"/>
             </wp:cNvGraphicFramePr>
@@ -551,7 +499,7 @@
                   <pic:spPr>
                     <a:xfrm>
                       <a:off x="0" y="0"/>
-                      <a:ext cx="3876675" cy="1019175"/>
+                      <a:ext cx="2076450" cy="1038225"/>
                     </a:xfrm>
                     <a:prstGeom prst="rect">
                       <a:avLst/>
@@ -564,17 +512,20 @@
         </w:drawing>
       </w:r>
     </w:p>
-    <w:p/>
-    <w:p>
-      <w:pPr>
-        <w:pStyle w:val="ListParagraph"/>
-        <w:numPr>
-          <w:ilvl w:val="0"/>
-          <w:numId w:val="3"/>
-        </w:numPr>
-      </w:pPr>
-      <w:r>
-        <w:t>Modifying a variable can be done simply by using the += or -=, etc.</w:t>
+    <w:p>
+      <w:bookmarkStart w:id="0" w:name="_GoBack"/>
+      <w:bookmarkEnd w:id="0"/>
+    </w:p>
+    <w:p>
+      <w:pPr>
+        <w:pStyle w:val="ListParagraph"/>
+        <w:numPr>
+          <w:ilvl w:val="0"/>
+          <w:numId w:val="8"/>
+        </w:numPr>
+      </w:pPr>
+      <w:r>
+        <w:t>Functions can also return variables to where the function was called, by setting a variable equal to the function call, that variable will then become whatever is returned by the function</w:t>
       </w:r>
     </w:p>
     <w:p>
@@ -583,10 +534,10 @@
           <w:noProof/>
         </w:rPr>
         <w:drawing>
-          <wp:inline distT="0" distB="0" distL="0" distR="0" wp14:anchorId="5639DACA" wp14:editId="2DA3EFBE">
-            <wp:extent cx="3267075" cy="809625"/>
-            <wp:effectExtent l="0" t="0" r="9525" b="9525"/>
-            <wp:docPr id="12" name="Picture 12"/>
+          <wp:inline distT="0" distB="0" distL="0" distR="0" wp14:anchorId="08AE95DC" wp14:editId="2CB7BE16">
+            <wp:extent cx="2819400" cy="504825"/>
+            <wp:effectExtent l="0" t="0" r="0" b="9525"/>
+            <wp:docPr id="25" name="Picture 25"/>
             <wp:cNvGraphicFramePr>
               <a:graphicFrameLocks xmlns:a="http://schemas.openxmlformats.org/drawingml/2006/main" noChangeAspect="1"/>
             </wp:cNvGraphicFramePr>
@@ -606,7 +557,7 @@
                   <pic:spPr>
                     <a:xfrm>
                       <a:off x="0" y="0"/>
-                      <a:ext cx="3267075" cy="809625"/>
+                      <a:ext cx="2819400" cy="504825"/>
                     </a:xfrm>
                     <a:prstGeom prst="rect">
                       <a:avLst/>
@@ -625,11 +576,20 @@
         <w:pStyle w:val="ListParagraph"/>
         <w:numPr>
           <w:ilvl w:val="0"/>
-          <w:numId w:val="3"/>
-        </w:numPr>
-      </w:pPr>
-      <w:r>
-        <w:t>Exponents are applied using 2 asterisks</w:t>
+          <w:numId w:val="2"/>
+        </w:numPr>
+      </w:pPr>
+      <w:r>
+        <w:t>Import statements go at the beginning of the file to allow use of Python standard library features and any 3</w:t>
+      </w:r>
+      <w:r>
+        <w:rPr>
+          <w:vertAlign w:val="superscript"/>
+        </w:rPr>
+        <w:t>rd</w:t>
+      </w:r>
+      <w:r>
+        <w:t xml:space="preserve"> party package software (more info on this later)</w:t>
       </w:r>
     </w:p>
     <w:p>
@@ -638,10 +598,10 @@
           <w:noProof/>
         </w:rPr>
         <w:drawing>
-          <wp:inline distT="0" distB="0" distL="0" distR="0" wp14:anchorId="5DB058CD" wp14:editId="61B49E5A">
-            <wp:extent cx="3228975" cy="533400"/>
-            <wp:effectExtent l="0" t="0" r="9525" b="0"/>
-            <wp:docPr id="10" name="Picture 10"/>
+          <wp:inline distT="0" distB="0" distL="0" distR="0" wp14:anchorId="4EEF2CC9" wp14:editId="489609FD">
+            <wp:extent cx="1228725" cy="257175"/>
+            <wp:effectExtent l="0" t="0" r="9525" b="9525"/>
+            <wp:docPr id="6" name="Picture 6"/>
             <wp:cNvGraphicFramePr>
               <a:graphicFrameLocks xmlns:a="http://schemas.openxmlformats.org/drawingml/2006/main" noChangeAspect="1"/>
             </wp:cNvGraphicFramePr>
@@ -661,7 +621,7 @@
                   <pic:spPr>
                     <a:xfrm>
                       <a:off x="0" y="0"/>
-                      <a:ext cx="3228975" cy="533400"/>
+                      <a:ext cx="1228725" cy="257175"/>
                     </a:xfrm>
                     <a:prstGeom prst="rect">
                       <a:avLst/>
@@ -680,36 +640,11 @@
         <w:pStyle w:val="ListParagraph"/>
         <w:numPr>
           <w:ilvl w:val="0"/>
-          <w:numId w:val="3"/>
-        </w:numPr>
-      </w:pPr>
-      <w:r>
-        <w:lastRenderedPageBreak/>
-        <w:t>Modulus (calculates the remainder of a division operation) is implemented using the percent sign, for example:</w:t>
-      </w:r>
-    </w:p>
-    <w:p>
-      <w:pPr>
-        <w:pStyle w:val="ListParagraph"/>
-        <w:numPr>
-          <w:ilvl w:val="1"/>
-          <w:numId w:val="3"/>
-        </w:numPr>
-      </w:pPr>
-      <w:r>
-        <w:t>7 mod 2 would be 1 because is you divide 7 by 2 you get 3 remainder 1</w:t>
-      </w:r>
-    </w:p>
-    <w:p>
-      <w:pPr>
-        <w:pStyle w:val="ListParagraph"/>
-        <w:numPr>
-          <w:ilvl w:val="1"/>
-          <w:numId w:val="3"/>
-        </w:numPr>
-      </w:pPr>
-      <w:r>
-        <w:t>15 mod 5 would be 0 because 15 is divisible by 5</w:t>
+          <w:numId w:val="2"/>
+        </w:numPr>
+      </w:pPr>
+      <w:r>
+        <w:t>Initialize variables with 1 equals sign by setting the variable name (left of =) to a value (right of =)</w:t>
       </w:r>
     </w:p>
     <w:p>
@@ -718,10 +653,10 @@
           <w:noProof/>
         </w:rPr>
         <w:drawing>
-          <wp:inline distT="0" distB="0" distL="0" distR="0" wp14:anchorId="38D31618" wp14:editId="3F8C22B6">
-            <wp:extent cx="2324100" cy="400050"/>
+          <wp:inline distT="0" distB="0" distL="0" distR="0" wp14:anchorId="3F0A0920" wp14:editId="7F0CDEC6">
+            <wp:extent cx="1943100" cy="952500"/>
             <wp:effectExtent l="0" t="0" r="0" b="0"/>
-            <wp:docPr id="11" name="Picture 11"/>
+            <wp:docPr id="7" name="Picture 7"/>
             <wp:cNvGraphicFramePr>
               <a:graphicFrameLocks xmlns:a="http://schemas.openxmlformats.org/drawingml/2006/main" noChangeAspect="1"/>
             </wp:cNvGraphicFramePr>
@@ -741,7 +676,7 @@
                   <pic:spPr>
                     <a:xfrm>
                       <a:off x="0" y="0"/>
-                      <a:ext cx="2324100" cy="400050"/>
+                      <a:ext cx="1943100" cy="952500"/>
                     </a:xfrm>
                     <a:prstGeom prst="rect">
                       <a:avLst/>
@@ -760,132 +695,36 @@
         <w:pStyle w:val="ListParagraph"/>
         <w:numPr>
           <w:ilvl w:val="0"/>
-          <w:numId w:val="3"/>
-        </w:numPr>
-      </w:pPr>
-      <w:r>
-        <w:t>Single vs. Double equal signs</w:t>
-      </w:r>
-    </w:p>
-    <w:p>
-      <w:pPr>
-        <w:pStyle w:val="ListParagraph"/>
-        <w:numPr>
-          <w:ilvl w:val="1"/>
-          <w:numId w:val="3"/>
-        </w:numPr>
-      </w:pPr>
-      <w:r>
-        <w:t>Single equals (=) is used to set variables to a value (variable = 10)</w:t>
-      </w:r>
-    </w:p>
-    <w:p>
-      <w:pPr>
-        <w:pStyle w:val="ListParagraph"/>
-        <w:numPr>
-          <w:ilvl w:val="1"/>
-          <w:numId w:val="3"/>
-        </w:numPr>
-      </w:pPr>
-      <w:r>
-        <w:t>Double equals (==) is an operation that checks whether the two values are equal, commonly used in if statements (if value == 10 …)</w:t>
-      </w:r>
-    </w:p>
-    <w:p>
-      <w:pPr>
-        <w:pStyle w:val="ListParagraph"/>
-        <w:numPr>
-          <w:ilvl w:val="1"/>
-          <w:numId w:val="3"/>
-        </w:numPr>
-      </w:pPr>
-      <w:r>
-        <w:t xml:space="preserve">They </w:t>
-      </w:r>
-      <w:proofErr w:type="spellStart"/>
-      <w:r>
-        <w:t>can not</w:t>
-      </w:r>
-      <w:proofErr w:type="spellEnd"/>
-      <w:r>
-        <w:t xml:space="preserve"> be used interchangeably</w:t>
-      </w:r>
-    </w:p>
-    <w:p/>
-    <w:p/>
-    <w:p>
-      <w:pPr>
-        <w:rPr>
-          <w:u w:val="single"/>
-        </w:rPr>
-      </w:pPr>
-      <w:r>
-        <w:rPr>
-          <w:u w:val="single"/>
-        </w:rPr>
-        <w:t>Lists:</w:t>
-      </w:r>
-    </w:p>
-    <w:p>
-      <w:pPr>
-        <w:pStyle w:val="ListParagraph"/>
-        <w:numPr>
-          <w:ilvl w:val="0"/>
-          <w:numId w:val="3"/>
-        </w:numPr>
-        <w:rPr>
-          <w:u w:val="single"/>
-        </w:rPr>
-      </w:pPr>
-      <w:r>
-        <w:t>Python has several built-in data structures, the most basic being lists</w:t>
-      </w:r>
-    </w:p>
-    <w:p>
-      <w:pPr>
-        <w:pStyle w:val="ListParagraph"/>
-        <w:numPr>
-          <w:ilvl w:val="0"/>
-          <w:numId w:val="3"/>
-        </w:numPr>
-        <w:rPr>
-          <w:u w:val="single"/>
-        </w:rPr>
-      </w:pPr>
-      <w:r>
-        <w:t>Lists are used to store multiple values in the same variable, and are useful for several reasons</w:t>
-      </w:r>
-    </w:p>
-    <w:p>
-      <w:pPr>
-        <w:pStyle w:val="ListParagraph"/>
-        <w:numPr>
-          <w:ilvl w:val="0"/>
-          <w:numId w:val="3"/>
-        </w:numPr>
-        <w:rPr>
-          <w:u w:val="single"/>
-        </w:rPr>
-      </w:pPr>
-      <w:r>
-        <w:t>Lists use square brackets in Python, and can be initialized with or without data</w:t>
-      </w:r>
-    </w:p>
-    <w:p>
-      <w:pPr>
-        <w:rPr>
-          <w:u w:val="single"/>
-        </w:rPr>
-      </w:pPr>
+          <w:numId w:val="2"/>
+        </w:numPr>
+      </w:pPr>
+      <w:r>
+        <w:t>Return a variable from a function using the return statement</w:t>
+      </w:r>
+    </w:p>
+    <w:p>
+      <w:pPr>
+        <w:pStyle w:val="ListParagraph"/>
+        <w:numPr>
+          <w:ilvl w:val="0"/>
+          <w:numId w:val="2"/>
+        </w:numPr>
+      </w:pPr>
+      <w:r>
+        <w:t>Here is an example of a full function:</w:t>
+      </w:r>
+    </w:p>
+    <w:p>
       <w:r>
         <w:rPr>
           <w:noProof/>
         </w:rPr>
+        <w:lastRenderedPageBreak/>
         <w:drawing>
-          <wp:inline distT="0" distB="0" distL="0" distR="0" wp14:anchorId="0E6AA317" wp14:editId="7C28C290">
-            <wp:extent cx="2552700" cy="466725"/>
-            <wp:effectExtent l="0" t="0" r="0" b="9525"/>
-            <wp:docPr id="13" name="Picture 13"/>
+          <wp:inline distT="0" distB="0" distL="0" distR="0" wp14:anchorId="2BCB3D14" wp14:editId="2EF2F884">
+            <wp:extent cx="1666875" cy="742950"/>
+            <wp:effectExtent l="0" t="0" r="9525" b="0"/>
+            <wp:docPr id="8" name="Picture 8"/>
             <wp:cNvGraphicFramePr>
               <a:graphicFrameLocks xmlns:a="http://schemas.openxmlformats.org/drawingml/2006/main" noChangeAspect="1"/>
             </wp:cNvGraphicFramePr>
@@ -905,7 +744,7 @@
                   <pic:spPr>
                     <a:xfrm>
                       <a:off x="0" y="0"/>
-                      <a:ext cx="2552700" cy="466725"/>
+                      <a:ext cx="1666875" cy="742950"/>
                     </a:xfrm>
                     <a:prstGeom prst="rect">
                       <a:avLst/>
@@ -918,58 +757,43 @@
         </w:drawing>
       </w:r>
     </w:p>
-    <w:p>
-      <w:pPr>
-        <w:rPr>
-          <w:u w:val="single"/>
-        </w:rPr>
-      </w:pPr>
-    </w:p>
-    <w:p>
-      <w:pPr>
-        <w:pStyle w:val="ListParagraph"/>
-        <w:numPr>
-          <w:ilvl w:val="0"/>
-          <w:numId w:val="4"/>
-        </w:numPr>
-        <w:rPr>
-          <w:u w:val="single"/>
-        </w:rPr>
-      </w:pPr>
-      <w:r>
-        <w:t>Python is a zero-based indexing language, meaning the first element in a list is accessible using the 0 index</w:t>
-      </w:r>
-    </w:p>
-    <w:p>
-      <w:pPr>
-        <w:pStyle w:val="ListParagraph"/>
-        <w:numPr>
-          <w:ilvl w:val="0"/>
-          <w:numId w:val="4"/>
-        </w:numPr>
-        <w:rPr>
-          <w:u w:val="single"/>
-        </w:rPr>
-      </w:pPr>
-      <w:r>
-        <w:t>Access an element of a list using square brackets and the name of the list</w:t>
-      </w:r>
-    </w:p>
-    <w:p>
-      <w:pPr>
-        <w:rPr>
-          <w:u w:val="single"/>
-        </w:rPr>
-      </w:pPr>
+    <w:p/>
+    <w:p/>
+    <w:p>
+      <w:pPr>
+        <w:rPr>
+          <w:u w:val="single"/>
+        </w:rPr>
+      </w:pPr>
+      <w:r>
+        <w:rPr>
+          <w:u w:val="single"/>
+        </w:rPr>
+        <w:t>Mathematical Operations:</w:t>
+      </w:r>
+    </w:p>
+    <w:p>
+      <w:pPr>
+        <w:pStyle w:val="ListParagraph"/>
+        <w:numPr>
+          <w:ilvl w:val="0"/>
+          <w:numId w:val="3"/>
+        </w:numPr>
+      </w:pPr>
+      <w:r>
+        <w:t>Adding, multiplying, subtracting, and dividing are all relatively straightforward</w:t>
+      </w:r>
+    </w:p>
+    <w:p>
       <w:r>
         <w:rPr>
           <w:noProof/>
         </w:rPr>
         <w:drawing>
-          <wp:inline distT="0" distB="0" distL="0" distR="0" wp14:anchorId="6AB075E1" wp14:editId="1D1B079E">
-            <wp:extent cx="2981325" cy="276225"/>
+          <wp:inline distT="0" distB="0" distL="0" distR="0" wp14:anchorId="3A34A809" wp14:editId="111F3112">
+            <wp:extent cx="3876675" cy="1019175"/>
             <wp:effectExtent l="0" t="0" r="9525" b="9525"/>
-            <wp:docPr id="14" name="Picture 14"/>
+            <wp:docPr id="9" name="Picture 9"/>
             <wp:cNvGraphicFramePr>
               <a:graphicFrameLocks xmlns:a="http://schemas.openxmlformats.org/drawingml/2006/main" noChangeAspect="1"/>
             </wp:cNvGraphicFramePr>
@@ -989,7 +813,7 @@
                   <pic:spPr>
                     <a:xfrm>
                       <a:off x="0" y="0"/>
-                      <a:ext cx="2981325" cy="276225"/>
+                      <a:ext cx="3876675" cy="1019175"/>
                     </a:xfrm>
                     <a:prstGeom prst="rect">
                       <a:avLst/>
@@ -1002,23 +826,17 @@
         </w:drawing>
       </w:r>
     </w:p>
-    <w:p>
-      <w:pPr>
-        <w:rPr>
-          <w:u w:val="single"/>
-        </w:rPr>
-      </w:pPr>
-    </w:p>
-    <w:p>
-      <w:pPr>
-        <w:pStyle w:val="ListParagraph"/>
-        <w:numPr>
-          <w:ilvl w:val="0"/>
-          <w:numId w:val="6"/>
-        </w:numPr>
-      </w:pPr>
-      <w:r>
-        <w:t>Add an element to an existing list using the append feature (note that this is done using parentheses)</w:t>
+    <w:p/>
+    <w:p>
+      <w:pPr>
+        <w:pStyle w:val="ListParagraph"/>
+        <w:numPr>
+          <w:ilvl w:val="0"/>
+          <w:numId w:val="3"/>
+        </w:numPr>
+      </w:pPr>
+      <w:r>
+        <w:t>Modifying a variable can be done simply by using the += or -=, etc.</w:t>
       </w:r>
     </w:p>
     <w:p>
@@ -1027,10 +845,10 @@
           <w:noProof/>
         </w:rPr>
         <w:drawing>
-          <wp:inline distT="0" distB="0" distL="0" distR="0" wp14:anchorId="7182B5B4" wp14:editId="1156312D">
-            <wp:extent cx="2209800" cy="342900"/>
-            <wp:effectExtent l="0" t="0" r="0" b="0"/>
-            <wp:docPr id="15" name="Picture 15"/>
+          <wp:inline distT="0" distB="0" distL="0" distR="0" wp14:anchorId="74AA442C" wp14:editId="43063482">
+            <wp:extent cx="3267075" cy="809625"/>
+            <wp:effectExtent l="0" t="0" r="9525" b="9525"/>
+            <wp:docPr id="12" name="Picture 12"/>
             <wp:cNvGraphicFramePr>
               <a:graphicFrameLocks xmlns:a="http://schemas.openxmlformats.org/drawingml/2006/main" noChangeAspect="1"/>
             </wp:cNvGraphicFramePr>
@@ -1050,7 +868,7 @@
                   <pic:spPr>
                     <a:xfrm>
                       <a:off x="0" y="0"/>
-                      <a:ext cx="2209800" cy="342900"/>
+                      <a:ext cx="3267075" cy="809625"/>
                     </a:xfrm>
                     <a:prstGeom prst="rect">
                       <a:avLst/>
@@ -1069,11 +887,11 @@
         <w:pStyle w:val="ListParagraph"/>
         <w:numPr>
           <w:ilvl w:val="0"/>
-          <w:numId w:val="6"/>
-        </w:numPr>
-      </w:pPr>
-      <w:r>
-        <w:t>Lists can contain more than just numbers – they can hold strings, variables, and even different variable types within the same list. Lists can also contain lists!</w:t>
+          <w:numId w:val="3"/>
+        </w:numPr>
+      </w:pPr>
+      <w:r>
+        <w:t>Exponents are applied using 2 asterisks</w:t>
       </w:r>
     </w:p>
     <w:p>
@@ -1081,12 +899,11 @@
         <w:rPr>
           <w:noProof/>
         </w:rPr>
-        <w:lastRenderedPageBreak/>
         <w:drawing>
-          <wp:inline distT="0" distB="0" distL="0" distR="0" wp14:anchorId="07D0B72C" wp14:editId="37C7094D">
-            <wp:extent cx="5181600" cy="847725"/>
-            <wp:effectExtent l="0" t="0" r="0" b="9525"/>
-            <wp:docPr id="16" name="Picture 16"/>
+          <wp:inline distT="0" distB="0" distL="0" distR="0" wp14:anchorId="6019480D" wp14:editId="44EDF8FC">
+            <wp:extent cx="3228975" cy="533400"/>
+            <wp:effectExtent l="0" t="0" r="9525" b="0"/>
+            <wp:docPr id="10" name="Picture 10"/>
             <wp:cNvGraphicFramePr>
               <a:graphicFrameLocks xmlns:a="http://schemas.openxmlformats.org/drawingml/2006/main" noChangeAspect="1"/>
             </wp:cNvGraphicFramePr>
@@ -1106,7 +923,7 @@
                   <pic:spPr>
                     <a:xfrm>
                       <a:off x="0" y="0"/>
-                      <a:ext cx="5181600" cy="847725"/>
+                      <a:ext cx="3228975" cy="533400"/>
                     </a:xfrm>
                     <a:prstGeom prst="rect">
                       <a:avLst/>
@@ -1120,42 +937,16 @@
       </w:r>
     </w:p>
     <w:p/>
-    <w:p/>
-    <w:p>
-      <w:pPr>
-        <w:rPr>
-          <w:u w:val="single"/>
-        </w:rPr>
-      </w:pPr>
-      <w:r>
-        <w:rPr>
-          <w:u w:val="single"/>
-        </w:rPr>
-        <w:t>Conditional Statements (if):</w:t>
-      </w:r>
-    </w:p>
-    <w:p>
-      <w:pPr>
-        <w:pStyle w:val="ListParagraph"/>
-        <w:numPr>
-          <w:ilvl w:val="0"/>
-          <w:numId w:val="6"/>
-        </w:numPr>
-      </w:pPr>
-      <w:r>
-        <w:t>Conditional statements run if certain specified criteria are met, if statements are the most common conditional statement</w:t>
-      </w:r>
-    </w:p>
-    <w:p>
-      <w:pPr>
-        <w:pStyle w:val="ListParagraph"/>
-        <w:numPr>
-          <w:ilvl w:val="0"/>
-          <w:numId w:val="6"/>
-        </w:numPr>
-      </w:pPr>
-      <w:r>
-        <w:t>Some common Python vocab associated with if statements:</w:t>
+    <w:p>
+      <w:pPr>
+        <w:pStyle w:val="ListParagraph"/>
+        <w:numPr>
+          <w:ilvl w:val="0"/>
+          <w:numId w:val="3"/>
+        </w:numPr>
+      </w:pPr>
+      <w:r>
+        <w:t>Modulus (calculates the remainder of a division operation) is implemented using the percent sign, for example:</w:t>
       </w:r>
     </w:p>
     <w:p>
@@ -1163,17 +954,11 @@
         <w:pStyle w:val="ListParagraph"/>
         <w:numPr>
           <w:ilvl w:val="1"/>
-          <w:numId w:val="6"/>
-        </w:numPr>
-      </w:pPr>
-      <w:r>
-        <w:rPr>
-          <w:u w:val="single"/>
-        </w:rPr>
-        <w:t>and</w:t>
-      </w:r>
-      <w:r>
-        <w:t>: used to check whether multiple conditions are met (Python equivalent of &amp;&amp; if familiar with C#)</w:t>
+          <w:numId w:val="3"/>
+        </w:numPr>
+      </w:pPr>
+      <w:r>
+        <w:t>7 mod 2 would be 1 because is you divide 7 by 2 you get 3 remainder 1</w:t>
       </w:r>
     </w:p>
     <w:p>
@@ -1181,82 +966,11 @@
         <w:pStyle w:val="ListParagraph"/>
         <w:numPr>
           <w:ilvl w:val="1"/>
-          <w:numId w:val="6"/>
-        </w:numPr>
-      </w:pPr>
-      <w:r>
-        <w:rPr>
-          <w:u w:val="single"/>
-        </w:rPr>
-        <w:t>or</w:t>
-      </w:r>
-      <w:r>
-        <w:t xml:space="preserve">: used to check if either of multiple conditions are met (Python equivalent of ||) </w:t>
-      </w:r>
-    </w:p>
-    <w:p>
-      <w:pPr>
-        <w:pStyle w:val="ListParagraph"/>
-        <w:numPr>
-          <w:ilvl w:val="1"/>
-          <w:numId w:val="6"/>
-        </w:numPr>
-      </w:pPr>
-      <w:r>
-        <w:rPr>
-          <w:u w:val="single"/>
-        </w:rPr>
-        <w:t xml:space="preserve">not: </w:t>
-      </w:r>
-      <w:r>
-        <w:t xml:space="preserve">used to interpret the opposite of a statement (Python equivalent </w:t>
-      </w:r>
-      <w:proofErr w:type="gramStart"/>
-      <w:r>
-        <w:t>of !</w:t>
-      </w:r>
-      <w:proofErr w:type="gramEnd"/>
-      <w:r>
-        <w:t>)</w:t>
-      </w:r>
-    </w:p>
-    <w:p>
-      <w:pPr>
-        <w:pStyle w:val="ListParagraph"/>
-        <w:numPr>
-          <w:ilvl w:val="1"/>
-          <w:numId w:val="6"/>
-        </w:numPr>
-      </w:pPr>
-      <w:r>
-        <w:t>&lt;, &gt;, &lt;=, and &gt;= are used in Python as normal</w:t>
-      </w:r>
-    </w:p>
-    <w:p>
-      <w:pPr>
-        <w:pStyle w:val="ListParagraph"/>
-        <w:numPr>
-          <w:ilvl w:val="1"/>
-          <w:numId w:val="6"/>
-        </w:numPr>
-      </w:pPr>
-      <w:r>
-        <w:t>Remember that == is used in if statements</w:t>
-      </w:r>
-    </w:p>
-    <w:p>
-      <w:pPr>
-        <w:pStyle w:val="ListParagraph"/>
-        <w:numPr>
-          <w:ilvl w:val="0"/>
-          <w:numId w:val="6"/>
-        </w:numPr>
-      </w:pPr>
-      <w:r>
-        <w:t>The structure of an if statement is relatively straightforward, no parentheses needed, just a colon at the end</w:t>
-      </w:r>
-      <w:r>
-        <w:t xml:space="preserve"> and an indentation for any code to execute</w:t>
+          <w:numId w:val="3"/>
+        </w:numPr>
+      </w:pPr>
+      <w:r>
+        <w:t>15 mod 5 would be 0 because 15 is divisible by 5</w:t>
       </w:r>
     </w:p>
     <w:p>
@@ -1265,10 +979,10 @@
           <w:noProof/>
         </w:rPr>
         <w:drawing>
-          <wp:inline distT="0" distB="0" distL="0" distR="0" wp14:anchorId="5A8CFFAF" wp14:editId="11C41855">
-            <wp:extent cx="1895475" cy="590550"/>
-            <wp:effectExtent l="0" t="0" r="9525" b="0"/>
-            <wp:docPr id="17" name="Picture 17"/>
+          <wp:inline distT="0" distB="0" distL="0" distR="0" wp14:anchorId="7875A25A" wp14:editId="53E2497C">
+            <wp:extent cx="2324100" cy="400050"/>
+            <wp:effectExtent l="0" t="0" r="0" b="0"/>
+            <wp:docPr id="11" name="Picture 11"/>
             <wp:cNvGraphicFramePr>
               <a:graphicFrameLocks xmlns:a="http://schemas.openxmlformats.org/drawingml/2006/main" noChangeAspect="1"/>
             </wp:cNvGraphicFramePr>
@@ -1288,7 +1002,7 @@
                   <pic:spPr>
                     <a:xfrm>
                       <a:off x="0" y="0"/>
-                      <a:ext cx="1895475" cy="590550"/>
+                      <a:ext cx="2324100" cy="400050"/>
                     </a:xfrm>
                     <a:prstGeom prst="rect">
                       <a:avLst/>
@@ -1301,36 +1015,139 @@
         </w:drawing>
       </w:r>
     </w:p>
-    <w:p>
-      <w:pPr>
-        <w:pStyle w:val="ListParagraph"/>
-        <w:numPr>
-          <w:ilvl w:val="0"/>
-          <w:numId w:val="6"/>
-        </w:numPr>
-      </w:pPr>
-      <w:r>
-        <w:t xml:space="preserve">Python’s version of else if statements is shortened to </w:t>
+    <w:p/>
+    <w:p>
+      <w:pPr>
+        <w:pStyle w:val="ListParagraph"/>
+        <w:numPr>
+          <w:ilvl w:val="0"/>
+          <w:numId w:val="3"/>
+        </w:numPr>
+      </w:pPr>
+      <w:r>
+        <w:t>Single vs. Double equal signs</w:t>
+      </w:r>
+    </w:p>
+    <w:p>
+      <w:pPr>
+        <w:pStyle w:val="ListParagraph"/>
+        <w:numPr>
+          <w:ilvl w:val="1"/>
+          <w:numId w:val="3"/>
+        </w:numPr>
+      </w:pPr>
+      <w:r>
+        <w:t>Single equals (=) is used to set variables to a value (variable = 10)</w:t>
+      </w:r>
+    </w:p>
+    <w:p>
+      <w:pPr>
+        <w:pStyle w:val="ListParagraph"/>
+        <w:numPr>
+          <w:ilvl w:val="1"/>
+          <w:numId w:val="3"/>
+        </w:numPr>
+      </w:pPr>
+      <w:r>
+        <w:lastRenderedPageBreak/>
+        <w:t>Double equals (==) is an operation that checks whether the two values are equal, commonly used in if statements (if value == 10 …)</w:t>
+      </w:r>
+    </w:p>
+    <w:p>
+      <w:pPr>
+        <w:pStyle w:val="ListParagraph"/>
+        <w:numPr>
+          <w:ilvl w:val="1"/>
+          <w:numId w:val="3"/>
+        </w:numPr>
+      </w:pPr>
+      <w:r>
+        <w:t xml:space="preserve">They </w:t>
       </w:r>
       <w:proofErr w:type="spellStart"/>
       <w:r>
-        <w:t>elif</w:t>
+        <w:t>can not</w:t>
       </w:r>
       <w:proofErr w:type="spellEnd"/>
       <w:r>
-        <w:t>, else is used for else</w:t>
-      </w:r>
-    </w:p>
-    <w:p>
+        <w:t xml:space="preserve"> be used interchangeably</w:t>
+      </w:r>
+    </w:p>
+    <w:p/>
+    <w:p/>
+    <w:p>
+      <w:pPr>
+        <w:rPr>
+          <w:u w:val="single"/>
+        </w:rPr>
+      </w:pPr>
+      <w:r>
+        <w:rPr>
+          <w:u w:val="single"/>
+        </w:rPr>
+        <w:t>Lists:</w:t>
+      </w:r>
+    </w:p>
+    <w:p>
+      <w:pPr>
+        <w:pStyle w:val="ListParagraph"/>
+        <w:numPr>
+          <w:ilvl w:val="0"/>
+          <w:numId w:val="3"/>
+        </w:numPr>
+        <w:rPr>
+          <w:u w:val="single"/>
+        </w:rPr>
+      </w:pPr>
+      <w:r>
+        <w:t>Python has several built-in data structures, the most basic being lists</w:t>
+      </w:r>
+    </w:p>
+    <w:p>
+      <w:pPr>
+        <w:pStyle w:val="ListParagraph"/>
+        <w:numPr>
+          <w:ilvl w:val="0"/>
+          <w:numId w:val="3"/>
+        </w:numPr>
+        <w:rPr>
+          <w:u w:val="single"/>
+        </w:rPr>
+      </w:pPr>
+      <w:r>
+        <w:t>Lists are used to store multiple values in the same variable, and are useful for several reasons</w:t>
+      </w:r>
+    </w:p>
+    <w:p>
+      <w:pPr>
+        <w:pStyle w:val="ListParagraph"/>
+        <w:numPr>
+          <w:ilvl w:val="0"/>
+          <w:numId w:val="3"/>
+        </w:numPr>
+        <w:rPr>
+          <w:u w:val="single"/>
+        </w:rPr>
+      </w:pPr>
+      <w:r>
+        <w:t>Lists use square brackets in Python, and can be initialized with or without data</w:t>
+      </w:r>
+    </w:p>
+    <w:p>
+      <w:pPr>
+        <w:rPr>
+          <w:u w:val="single"/>
+        </w:rPr>
+      </w:pPr>
       <w:r>
         <w:rPr>
           <w:noProof/>
         </w:rPr>
         <w:drawing>
-          <wp:inline distT="0" distB="0" distL="0" distR="0" wp14:anchorId="507F9D42" wp14:editId="39406160">
-            <wp:extent cx="5838825" cy="1981200"/>
-            <wp:effectExtent l="0" t="0" r="9525" b="0"/>
-            <wp:docPr id="18" name="Picture 18"/>
+          <wp:inline distT="0" distB="0" distL="0" distR="0" wp14:anchorId="2B29FE61" wp14:editId="05108B09">
+            <wp:extent cx="2552700" cy="466725"/>
+            <wp:effectExtent l="0" t="0" r="0" b="9525"/>
+            <wp:docPr id="13" name="Picture 13"/>
             <wp:cNvGraphicFramePr>
               <a:graphicFrameLocks xmlns:a="http://schemas.openxmlformats.org/drawingml/2006/main" noChangeAspect="1"/>
             </wp:cNvGraphicFramePr>
@@ -1350,7 +1167,7 @@
                   <pic:spPr>
                     <a:xfrm>
                       <a:off x="0" y="0"/>
-                      <a:ext cx="5838825" cy="1981200"/>
+                      <a:ext cx="2552700" cy="466725"/>
                     </a:xfrm>
                     <a:prstGeom prst="rect">
                       <a:avLst/>
@@ -1363,80 +1180,41 @@
         </w:drawing>
       </w:r>
     </w:p>
-    <w:p/>
-    <w:p/>
-    <w:p>
-      <w:pPr>
-        <w:rPr>
-          <w:u w:val="single"/>
-        </w:rPr>
-      </w:pPr>
-      <w:r>
-        <w:rPr>
-          <w:u w:val="single"/>
-        </w:rPr>
-        <w:t>Loops:</w:t>
-      </w:r>
-    </w:p>
-    <w:p>
-      <w:pPr>
-        <w:pStyle w:val="ListParagraph"/>
-        <w:numPr>
-          <w:ilvl w:val="0"/>
-          <w:numId w:val="6"/>
-        </w:numPr>
-        <w:rPr>
-          <w:u w:val="single"/>
-        </w:rPr>
-      </w:pPr>
-      <w:r>
-        <w:t>Loops are used to repeat a process</w:t>
-      </w:r>
-    </w:p>
-    <w:p>
-      <w:pPr>
-        <w:pStyle w:val="ListParagraph"/>
-        <w:numPr>
-          <w:ilvl w:val="0"/>
-          <w:numId w:val="6"/>
-        </w:numPr>
-        <w:rPr>
-          <w:u w:val="single"/>
-        </w:rPr>
-      </w:pPr>
-      <w:r>
-        <w:lastRenderedPageBreak/>
-        <w:t>Python has for loops and while loops</w:t>
-      </w:r>
-    </w:p>
-    <w:p>
-      <w:pPr>
-        <w:pStyle w:val="ListParagraph"/>
-        <w:numPr>
-          <w:ilvl w:val="0"/>
-          <w:numId w:val="6"/>
-        </w:numPr>
-        <w:rPr>
-          <w:u w:val="single"/>
-        </w:rPr>
-      </w:pPr>
-      <w:r>
-        <w:t>While loops repeat an action until a condition is met</w:t>
-      </w:r>
-    </w:p>
-    <w:p>
-      <w:pPr>
-        <w:pStyle w:val="ListParagraph"/>
-        <w:numPr>
-          <w:ilvl w:val="0"/>
-          <w:numId w:val="6"/>
-        </w:numPr>
-        <w:rPr>
-          <w:u w:val="single"/>
-        </w:rPr>
-      </w:pPr>
-      <w:r>
-        <w:t>The structure of a while loop is like an if statement – again no parentheses needed, just a colon and indentation for the code that follows</w:t>
+    <w:p>
+      <w:pPr>
+        <w:rPr>
+          <w:u w:val="single"/>
+        </w:rPr>
+      </w:pPr>
+    </w:p>
+    <w:p>
+      <w:pPr>
+        <w:pStyle w:val="ListParagraph"/>
+        <w:numPr>
+          <w:ilvl w:val="0"/>
+          <w:numId w:val="4"/>
+        </w:numPr>
+        <w:rPr>
+          <w:u w:val="single"/>
+        </w:rPr>
+      </w:pPr>
+      <w:r>
+        <w:t>Python is a zero-based indexing language, meaning the first element in a list is accessible using the 0 index</w:t>
+      </w:r>
+    </w:p>
+    <w:p>
+      <w:pPr>
+        <w:pStyle w:val="ListParagraph"/>
+        <w:numPr>
+          <w:ilvl w:val="0"/>
+          <w:numId w:val="4"/>
+        </w:numPr>
+        <w:rPr>
+          <w:u w:val="single"/>
+        </w:rPr>
+      </w:pPr>
+      <w:r>
+        <w:t>Access an element of a list using square brackets and the name of the list</w:t>
       </w:r>
     </w:p>
     <w:p>
@@ -1450,10 +1228,10 @@
           <w:noProof/>
         </w:rPr>
         <w:drawing>
-          <wp:inline distT="0" distB="0" distL="0" distR="0" wp14:anchorId="09BC964A" wp14:editId="433D5218">
-            <wp:extent cx="3619500" cy="2724150"/>
-            <wp:effectExtent l="0" t="0" r="0" b="0"/>
-            <wp:docPr id="19" name="Picture 19"/>
+          <wp:inline distT="0" distB="0" distL="0" distR="0" wp14:anchorId="66B289CC" wp14:editId="6A5D336B">
+            <wp:extent cx="2981325" cy="276225"/>
+            <wp:effectExtent l="0" t="0" r="9525" b="9525"/>
+            <wp:docPr id="14" name="Picture 14"/>
             <wp:cNvGraphicFramePr>
               <a:graphicFrameLocks xmlns:a="http://schemas.openxmlformats.org/drawingml/2006/main" noChangeAspect="1"/>
             </wp:cNvGraphicFramePr>
@@ -1473,7 +1251,7 @@
                   <pic:spPr>
                     <a:xfrm>
                       <a:off x="0" y="0"/>
-                      <a:ext cx="3619500" cy="2724150"/>
+                      <a:ext cx="2981325" cy="276225"/>
                     </a:xfrm>
                     <a:prstGeom prst="rect">
                       <a:avLst/>
@@ -1488,82 +1266,33 @@
     </w:p>
     <w:p>
       <w:pPr>
+        <w:rPr>
+          <w:u w:val="single"/>
+        </w:rPr>
+      </w:pPr>
+    </w:p>
+    <w:p>
+      <w:pPr>
         <w:pStyle w:val="ListParagraph"/>
         <w:numPr>
           <w:ilvl w:val="0"/>
           <w:numId w:val="6"/>
         </w:numPr>
-        <w:rPr>
-          <w:u w:val="single"/>
-        </w:rPr>
-      </w:pPr>
-      <w:r>
-        <w:t>For loops repeat an action over a specified range of values</w:t>
-      </w:r>
-      <w:r>
-        <w:t>, using the “in” command, which references either a range of values or a structure</w:t>
-      </w:r>
-    </w:p>
-    <w:p>
-      <w:pPr>
-        <w:pStyle w:val="ListParagraph"/>
-        <w:numPr>
-          <w:ilvl w:val="0"/>
-          <w:numId w:val="6"/>
-        </w:numPr>
-        <w:rPr>
-          <w:u w:val="single"/>
-        </w:rPr>
-      </w:pPr>
-      <w:r>
-        <w:t>The structure of a for loop: for [variable being referenced] in [place values are referenced from]:</w:t>
-      </w:r>
-    </w:p>
-    <w:p>
-      <w:pPr>
-        <w:pStyle w:val="ListParagraph"/>
-        <w:numPr>
-          <w:ilvl w:val="0"/>
-          <w:numId w:val="6"/>
-        </w:numPr>
-        <w:rPr>
-          <w:u w:val="single"/>
-        </w:rPr>
-      </w:pPr>
-      <w:r>
-        <w:t>To run a traditional loop with a start, end, and increment value (like in C#), the range feature of Python will be necessary</w:t>
-      </w:r>
-    </w:p>
-    <w:p>
-      <w:pPr>
-        <w:pStyle w:val="ListParagraph"/>
-        <w:numPr>
-          <w:ilvl w:val="0"/>
-          <w:numId w:val="6"/>
-        </w:numPr>
-        <w:rPr>
-          <w:u w:val="single"/>
-        </w:rPr>
-      </w:pPr>
-      <w:r>
-        <w:t>Note that the range feature is inclusive of the first element, but exclusive of the last element (the following will print 1 but not 11):</w:t>
-      </w:r>
-    </w:p>
-    <w:p>
-      <w:pPr>
-        <w:rPr>
-          <w:u w:val="single"/>
-        </w:rPr>
-      </w:pPr>
+      </w:pPr>
+      <w:r>
+        <w:t>Add an element to an existing list using the append feature (note that this is done using parentheses)</w:t>
+      </w:r>
+    </w:p>
+    <w:p>
       <w:r>
         <w:rPr>
           <w:noProof/>
         </w:rPr>
         <w:drawing>
-          <wp:inline distT="0" distB="0" distL="0" distR="0" wp14:anchorId="1FD9F7DC" wp14:editId="0AA6CFFE">
-            <wp:extent cx="2524125" cy="542925"/>
-            <wp:effectExtent l="0" t="0" r="9525" b="9525"/>
-            <wp:docPr id="20" name="Picture 20"/>
+          <wp:inline distT="0" distB="0" distL="0" distR="0" wp14:anchorId="148A87AF" wp14:editId="21840910">
+            <wp:extent cx="2209800" cy="342900"/>
+            <wp:effectExtent l="0" t="0" r="0" b="0"/>
+            <wp:docPr id="15" name="Picture 15"/>
             <wp:cNvGraphicFramePr>
               <a:graphicFrameLocks xmlns:a="http://schemas.openxmlformats.org/drawingml/2006/main" noChangeAspect="1"/>
             </wp:cNvGraphicFramePr>
@@ -1583,7 +1312,7 @@
                   <pic:spPr>
                     <a:xfrm>
                       <a:off x="0" y="0"/>
-                      <a:ext cx="2524125" cy="542925"/>
+                      <a:ext cx="2209800" cy="342900"/>
                     </a:xfrm>
                     <a:prstGeom prst="rect">
                       <a:avLst/>
@@ -1596,36 +1325,29 @@
         </w:drawing>
       </w:r>
     </w:p>
-    <w:p>
-      <w:pPr>
-        <w:pStyle w:val="ListParagraph"/>
-        <w:numPr>
-          <w:ilvl w:val="0"/>
-          <w:numId w:val="7"/>
-        </w:numPr>
-        <w:rPr>
-          <w:u w:val="single"/>
-        </w:rPr>
-      </w:pPr>
-      <w:r>
-        <w:t>The default starting value of range is 0, and the default increment is 1. The follow loop will print 0,1,2,3,4:</w:t>
-      </w:r>
-    </w:p>
-    <w:p>
-      <w:pPr>
-        <w:rPr>
-          <w:u w:val="single"/>
-        </w:rPr>
-      </w:pPr>
+    <w:p/>
+    <w:p>
+      <w:pPr>
+        <w:pStyle w:val="ListParagraph"/>
+        <w:numPr>
+          <w:ilvl w:val="0"/>
+          <w:numId w:val="6"/>
+        </w:numPr>
+      </w:pPr>
+      <w:r>
+        <w:t>Lists can contain more than just numbers – they can hold strings, variables, and even different variable types within the same list. Lists can also contain lists!</w:t>
+      </w:r>
+    </w:p>
+    <w:p>
       <w:r>
         <w:rPr>
           <w:noProof/>
         </w:rPr>
         <w:drawing>
-          <wp:inline distT="0" distB="0" distL="0" distR="0" wp14:anchorId="5F60D8AF" wp14:editId="0504E5B2">
-            <wp:extent cx="1914525" cy="561975"/>
-            <wp:effectExtent l="0" t="0" r="9525" b="9525"/>
-            <wp:docPr id="21" name="Picture 21"/>
+          <wp:inline distT="0" distB="0" distL="0" distR="0" wp14:anchorId="615C5F09" wp14:editId="2FB6CD43">
+            <wp:extent cx="5181600" cy="847725"/>
+            <wp:effectExtent l="0" t="0" r="0" b="9525"/>
+            <wp:docPr id="16" name="Picture 16"/>
             <wp:cNvGraphicFramePr>
               <a:graphicFrameLocks xmlns:a="http://schemas.openxmlformats.org/drawingml/2006/main" noChangeAspect="1"/>
             </wp:cNvGraphicFramePr>
@@ -1645,7 +1367,7 @@
                   <pic:spPr>
                     <a:xfrm>
                       <a:off x="0" y="0"/>
-                      <a:ext cx="1914525" cy="561975"/>
+                      <a:ext cx="5181600" cy="847725"/>
                     </a:xfrm>
                     <a:prstGeom prst="rect">
                       <a:avLst/>
@@ -1658,36 +1380,157 @@
         </w:drawing>
       </w:r>
     </w:p>
-    <w:p>
-      <w:pPr>
-        <w:pStyle w:val="ListParagraph"/>
-        <w:numPr>
-          <w:ilvl w:val="0"/>
-          <w:numId w:val="7"/>
-        </w:numPr>
-        <w:rPr>
-          <w:u w:val="single"/>
-        </w:rPr>
-      </w:pPr>
-      <w:r>
-        <w:t>For loops are also helpful for accessing information in a structure (a list for example)</w:t>
-      </w:r>
-    </w:p>
-    <w:p>
-      <w:pPr>
-        <w:rPr>
-          <w:u w:val="single"/>
-        </w:rPr>
-      </w:pPr>
+    <w:p/>
+    <w:p/>
+    <w:p>
+      <w:pPr>
+        <w:rPr>
+          <w:u w:val="single"/>
+        </w:rPr>
+      </w:pPr>
+      <w:r>
+        <w:rPr>
+          <w:u w:val="single"/>
+        </w:rPr>
+        <w:t>Conditional Statements (if):</w:t>
+      </w:r>
+    </w:p>
+    <w:p>
+      <w:pPr>
+        <w:pStyle w:val="ListParagraph"/>
+        <w:numPr>
+          <w:ilvl w:val="0"/>
+          <w:numId w:val="6"/>
+        </w:numPr>
+      </w:pPr>
+      <w:r>
+        <w:lastRenderedPageBreak/>
+        <w:t>Conditional statements run if certain specified criteria are met, if statements are the most common conditional statement</w:t>
+      </w:r>
+    </w:p>
+    <w:p>
+      <w:pPr>
+        <w:pStyle w:val="ListParagraph"/>
+        <w:numPr>
+          <w:ilvl w:val="0"/>
+          <w:numId w:val="6"/>
+        </w:numPr>
+      </w:pPr>
+      <w:r>
+        <w:t>Some common Python vocab associated with if statements:</w:t>
+      </w:r>
+    </w:p>
+    <w:p>
+      <w:pPr>
+        <w:pStyle w:val="ListParagraph"/>
+        <w:numPr>
+          <w:ilvl w:val="1"/>
+          <w:numId w:val="6"/>
+        </w:numPr>
+      </w:pPr>
+      <w:r>
+        <w:rPr>
+          <w:u w:val="single"/>
+        </w:rPr>
+        <w:t>and</w:t>
+      </w:r>
+      <w:r>
+        <w:t>: used to check whether multiple conditions are met (Python equivalent of &amp;&amp; if familiar with C#)</w:t>
+      </w:r>
+    </w:p>
+    <w:p>
+      <w:pPr>
+        <w:pStyle w:val="ListParagraph"/>
+        <w:numPr>
+          <w:ilvl w:val="1"/>
+          <w:numId w:val="6"/>
+        </w:numPr>
+      </w:pPr>
+      <w:r>
+        <w:rPr>
+          <w:u w:val="single"/>
+        </w:rPr>
+        <w:t>or</w:t>
+      </w:r>
+      <w:r>
+        <w:t xml:space="preserve">: used to check if either of multiple conditions are met (Python equivalent of ||) </w:t>
+      </w:r>
+    </w:p>
+    <w:p>
+      <w:pPr>
+        <w:pStyle w:val="ListParagraph"/>
+        <w:numPr>
+          <w:ilvl w:val="1"/>
+          <w:numId w:val="6"/>
+        </w:numPr>
+      </w:pPr>
+      <w:r>
+        <w:rPr>
+          <w:u w:val="single"/>
+        </w:rPr>
+        <w:t xml:space="preserve">not: </w:t>
+      </w:r>
+      <w:r>
+        <w:t xml:space="preserve">used to interpret the opposite of a statement (Python equivalent </w:t>
+      </w:r>
+      <w:proofErr w:type="gramStart"/>
+      <w:r>
+        <w:t>of !</w:t>
+      </w:r>
+      <w:proofErr w:type="gramEnd"/>
+      <w:r>
+        <w:t>)</w:t>
+      </w:r>
+    </w:p>
+    <w:p>
+      <w:pPr>
+        <w:pStyle w:val="ListParagraph"/>
+        <w:numPr>
+          <w:ilvl w:val="1"/>
+          <w:numId w:val="6"/>
+        </w:numPr>
+      </w:pPr>
+      <w:r>
+        <w:t>&lt;, &gt;, &lt;=, and &gt;= are used in Python as normal</w:t>
+      </w:r>
+    </w:p>
+    <w:p>
+      <w:pPr>
+        <w:pStyle w:val="ListParagraph"/>
+        <w:numPr>
+          <w:ilvl w:val="1"/>
+          <w:numId w:val="6"/>
+        </w:numPr>
+      </w:pPr>
+      <w:r>
+        <w:t>Remember that == is used in if statements</w:t>
+      </w:r>
+    </w:p>
+    <w:p>
+      <w:pPr>
+        <w:pStyle w:val="ListParagraph"/>
+        <w:numPr>
+          <w:ilvl w:val="0"/>
+          <w:numId w:val="6"/>
+        </w:numPr>
+      </w:pPr>
+      <w:r>
+        <w:t>The structure of an if statement is relatively straightforward, no parentheses needed, just a colon at the end</w:t>
+      </w:r>
+      <w:r>
+        <w:t xml:space="preserve"> and an indentation for any code to execute</w:t>
+      </w:r>
+    </w:p>
+    <w:p>
       <w:r>
         <w:rPr>
           <w:noProof/>
         </w:rPr>
         <w:drawing>
-          <wp:inline distT="0" distB="0" distL="0" distR="0" wp14:anchorId="04CCF839" wp14:editId="3AB95F34">
-            <wp:extent cx="2705100" cy="733425"/>
-            <wp:effectExtent l="0" t="0" r="0" b="9525"/>
-            <wp:docPr id="22" name="Picture 22"/>
+          <wp:inline distT="0" distB="0" distL="0" distR="0" wp14:anchorId="12ED59E3" wp14:editId="369E0513">
+            <wp:extent cx="1895475" cy="590550"/>
+            <wp:effectExtent l="0" t="0" r="9525" b="0"/>
+            <wp:docPr id="17" name="Picture 17"/>
             <wp:cNvGraphicFramePr>
               <a:graphicFrameLocks xmlns:a="http://schemas.openxmlformats.org/drawingml/2006/main" noChangeAspect="1"/>
             </wp:cNvGraphicFramePr>
@@ -1707,6 +1550,425 @@
                   <pic:spPr>
                     <a:xfrm>
                       <a:off x="0" y="0"/>
+                      <a:ext cx="1895475" cy="590550"/>
+                    </a:xfrm>
+                    <a:prstGeom prst="rect">
+                      <a:avLst/>
+                    </a:prstGeom>
+                  </pic:spPr>
+                </pic:pic>
+              </a:graphicData>
+            </a:graphic>
+          </wp:inline>
+        </w:drawing>
+      </w:r>
+    </w:p>
+    <w:p>
+      <w:pPr>
+        <w:pStyle w:val="ListParagraph"/>
+        <w:numPr>
+          <w:ilvl w:val="0"/>
+          <w:numId w:val="6"/>
+        </w:numPr>
+      </w:pPr>
+      <w:r>
+        <w:t xml:space="preserve">Python’s version of else if statements is shortened to </w:t>
+      </w:r>
+      <w:proofErr w:type="spellStart"/>
+      <w:r>
+        <w:t>elif</w:t>
+      </w:r>
+      <w:proofErr w:type="spellEnd"/>
+      <w:r>
+        <w:t>, else is used for else</w:t>
+      </w:r>
+    </w:p>
+    <w:p>
+      <w:r>
+        <w:rPr>
+          <w:noProof/>
+        </w:rPr>
+        <w:drawing>
+          <wp:inline distT="0" distB="0" distL="0" distR="0" wp14:anchorId="673578CD" wp14:editId="09683495">
+            <wp:extent cx="5838825" cy="1981200"/>
+            <wp:effectExtent l="0" t="0" r="9525" b="0"/>
+            <wp:docPr id="18" name="Picture 18"/>
+            <wp:cNvGraphicFramePr>
+              <a:graphicFrameLocks xmlns:a="http://schemas.openxmlformats.org/drawingml/2006/main" noChangeAspect="1"/>
+            </wp:cNvGraphicFramePr>
+            <a:graphic xmlns:a="http://schemas.openxmlformats.org/drawingml/2006/main">
+              <a:graphicData uri="http://schemas.openxmlformats.org/drawingml/2006/picture">
+                <pic:pic xmlns:pic="http://schemas.openxmlformats.org/drawingml/2006/picture">
+                  <pic:nvPicPr>
+                    <pic:cNvPr id="1" name=""/>
+                    <pic:cNvPicPr/>
+                  </pic:nvPicPr>
+                  <pic:blipFill>
+                    <a:blip r:embed="rId26"/>
+                    <a:stretch>
+                      <a:fillRect/>
+                    </a:stretch>
+                  </pic:blipFill>
+                  <pic:spPr>
+                    <a:xfrm>
+                      <a:off x="0" y="0"/>
+                      <a:ext cx="5838825" cy="1981200"/>
+                    </a:xfrm>
+                    <a:prstGeom prst="rect">
+                      <a:avLst/>
+                    </a:prstGeom>
+                  </pic:spPr>
+                </pic:pic>
+              </a:graphicData>
+            </a:graphic>
+          </wp:inline>
+        </w:drawing>
+      </w:r>
+    </w:p>
+    <w:p/>
+    <w:p/>
+    <w:p>
+      <w:pPr>
+        <w:rPr>
+          <w:u w:val="single"/>
+        </w:rPr>
+      </w:pPr>
+      <w:r>
+        <w:rPr>
+          <w:u w:val="single"/>
+        </w:rPr>
+        <w:t>Loops:</w:t>
+      </w:r>
+    </w:p>
+    <w:p>
+      <w:pPr>
+        <w:pStyle w:val="ListParagraph"/>
+        <w:numPr>
+          <w:ilvl w:val="0"/>
+          <w:numId w:val="6"/>
+        </w:numPr>
+        <w:rPr>
+          <w:u w:val="single"/>
+        </w:rPr>
+      </w:pPr>
+      <w:r>
+        <w:t>Loops are used to repeat a process</w:t>
+      </w:r>
+    </w:p>
+    <w:p>
+      <w:pPr>
+        <w:pStyle w:val="ListParagraph"/>
+        <w:numPr>
+          <w:ilvl w:val="0"/>
+          <w:numId w:val="6"/>
+        </w:numPr>
+        <w:rPr>
+          <w:u w:val="single"/>
+        </w:rPr>
+      </w:pPr>
+      <w:r>
+        <w:t>Python has for loops and while loops</w:t>
+      </w:r>
+    </w:p>
+    <w:p>
+      <w:pPr>
+        <w:pStyle w:val="ListParagraph"/>
+        <w:numPr>
+          <w:ilvl w:val="0"/>
+          <w:numId w:val="6"/>
+        </w:numPr>
+        <w:rPr>
+          <w:u w:val="single"/>
+        </w:rPr>
+      </w:pPr>
+      <w:r>
+        <w:t>While loops repeat an action until a condition is met</w:t>
+      </w:r>
+    </w:p>
+    <w:p>
+      <w:pPr>
+        <w:pStyle w:val="ListParagraph"/>
+        <w:numPr>
+          <w:ilvl w:val="0"/>
+          <w:numId w:val="6"/>
+        </w:numPr>
+        <w:rPr>
+          <w:u w:val="single"/>
+        </w:rPr>
+      </w:pPr>
+      <w:r>
+        <w:t>The structure of a while loop is like an if statement – again no parentheses needed, just a colon and indentation for the code that follows</w:t>
+      </w:r>
+    </w:p>
+    <w:p>
+      <w:pPr>
+        <w:rPr>
+          <w:u w:val="single"/>
+        </w:rPr>
+      </w:pPr>
+      <w:r>
+        <w:rPr>
+          <w:noProof/>
+        </w:rPr>
+        <w:lastRenderedPageBreak/>
+        <w:drawing>
+          <wp:inline distT="0" distB="0" distL="0" distR="0" wp14:anchorId="7DB5DF03" wp14:editId="453980B5">
+            <wp:extent cx="3619500" cy="2724150"/>
+            <wp:effectExtent l="0" t="0" r="0" b="0"/>
+            <wp:docPr id="19" name="Picture 19"/>
+            <wp:cNvGraphicFramePr>
+              <a:graphicFrameLocks xmlns:a="http://schemas.openxmlformats.org/drawingml/2006/main" noChangeAspect="1"/>
+            </wp:cNvGraphicFramePr>
+            <a:graphic xmlns:a="http://schemas.openxmlformats.org/drawingml/2006/main">
+              <a:graphicData uri="http://schemas.openxmlformats.org/drawingml/2006/picture">
+                <pic:pic xmlns:pic="http://schemas.openxmlformats.org/drawingml/2006/picture">
+                  <pic:nvPicPr>
+                    <pic:cNvPr id="1" name=""/>
+                    <pic:cNvPicPr/>
+                  </pic:nvPicPr>
+                  <pic:blipFill>
+                    <a:blip r:embed="rId27"/>
+                    <a:stretch>
+                      <a:fillRect/>
+                    </a:stretch>
+                  </pic:blipFill>
+                  <pic:spPr>
+                    <a:xfrm>
+                      <a:off x="0" y="0"/>
+                      <a:ext cx="3619500" cy="2724150"/>
+                    </a:xfrm>
+                    <a:prstGeom prst="rect">
+                      <a:avLst/>
+                    </a:prstGeom>
+                  </pic:spPr>
+                </pic:pic>
+              </a:graphicData>
+            </a:graphic>
+          </wp:inline>
+        </w:drawing>
+      </w:r>
+    </w:p>
+    <w:p>
+      <w:pPr>
+        <w:pStyle w:val="ListParagraph"/>
+        <w:numPr>
+          <w:ilvl w:val="0"/>
+          <w:numId w:val="6"/>
+        </w:numPr>
+        <w:rPr>
+          <w:u w:val="single"/>
+        </w:rPr>
+      </w:pPr>
+      <w:r>
+        <w:t>For loops repeat an action over a specified range of values</w:t>
+      </w:r>
+      <w:r>
+        <w:t>, using the “in” command, which references either a range of values or a structure</w:t>
+      </w:r>
+    </w:p>
+    <w:p>
+      <w:pPr>
+        <w:pStyle w:val="ListParagraph"/>
+        <w:numPr>
+          <w:ilvl w:val="0"/>
+          <w:numId w:val="6"/>
+        </w:numPr>
+        <w:rPr>
+          <w:u w:val="single"/>
+        </w:rPr>
+      </w:pPr>
+      <w:r>
+        <w:t>The structure of a for loop: for [variable being referenced] in [place values are referenced from]:</w:t>
+      </w:r>
+    </w:p>
+    <w:p>
+      <w:pPr>
+        <w:pStyle w:val="ListParagraph"/>
+        <w:numPr>
+          <w:ilvl w:val="0"/>
+          <w:numId w:val="6"/>
+        </w:numPr>
+        <w:rPr>
+          <w:u w:val="single"/>
+        </w:rPr>
+      </w:pPr>
+      <w:r>
+        <w:t>To run a traditional loop with a start, end, and increment value (like in C#), the range feature of Python will be necessary</w:t>
+      </w:r>
+    </w:p>
+    <w:p>
+      <w:pPr>
+        <w:pStyle w:val="ListParagraph"/>
+        <w:numPr>
+          <w:ilvl w:val="0"/>
+          <w:numId w:val="6"/>
+        </w:numPr>
+        <w:rPr>
+          <w:u w:val="single"/>
+        </w:rPr>
+      </w:pPr>
+      <w:r>
+        <w:t>Note that the range feature is inclusive of the first element, but exclusive of the last element (the following will print 1 but not 11):</w:t>
+      </w:r>
+    </w:p>
+    <w:p>
+      <w:pPr>
+        <w:rPr>
+          <w:u w:val="single"/>
+        </w:rPr>
+      </w:pPr>
+      <w:r>
+        <w:rPr>
+          <w:noProof/>
+        </w:rPr>
+        <w:drawing>
+          <wp:inline distT="0" distB="0" distL="0" distR="0" wp14:anchorId="4A0B7B17" wp14:editId="357E0B4E">
+            <wp:extent cx="2524125" cy="542925"/>
+            <wp:effectExtent l="0" t="0" r="9525" b="9525"/>
+            <wp:docPr id="20" name="Picture 20"/>
+            <wp:cNvGraphicFramePr>
+              <a:graphicFrameLocks xmlns:a="http://schemas.openxmlformats.org/drawingml/2006/main" noChangeAspect="1"/>
+            </wp:cNvGraphicFramePr>
+            <a:graphic xmlns:a="http://schemas.openxmlformats.org/drawingml/2006/main">
+              <a:graphicData uri="http://schemas.openxmlformats.org/drawingml/2006/picture">
+                <pic:pic xmlns:pic="http://schemas.openxmlformats.org/drawingml/2006/picture">
+                  <pic:nvPicPr>
+                    <pic:cNvPr id="1" name=""/>
+                    <pic:cNvPicPr/>
+                  </pic:nvPicPr>
+                  <pic:blipFill>
+                    <a:blip r:embed="rId28"/>
+                    <a:stretch>
+                      <a:fillRect/>
+                    </a:stretch>
+                  </pic:blipFill>
+                  <pic:spPr>
+                    <a:xfrm>
+                      <a:off x="0" y="0"/>
+                      <a:ext cx="2524125" cy="542925"/>
+                    </a:xfrm>
+                    <a:prstGeom prst="rect">
+                      <a:avLst/>
+                    </a:prstGeom>
+                  </pic:spPr>
+                </pic:pic>
+              </a:graphicData>
+            </a:graphic>
+          </wp:inline>
+        </w:drawing>
+      </w:r>
+    </w:p>
+    <w:p>
+      <w:pPr>
+        <w:pStyle w:val="ListParagraph"/>
+        <w:numPr>
+          <w:ilvl w:val="0"/>
+          <w:numId w:val="7"/>
+        </w:numPr>
+        <w:rPr>
+          <w:u w:val="single"/>
+        </w:rPr>
+      </w:pPr>
+      <w:r>
+        <w:t>The default starting value of range is 0, and the default increment is 1. The follow loop will print 0,1,2,3,4:</w:t>
+      </w:r>
+    </w:p>
+    <w:p>
+      <w:pPr>
+        <w:rPr>
+          <w:u w:val="single"/>
+        </w:rPr>
+      </w:pPr>
+      <w:r>
+        <w:rPr>
+          <w:noProof/>
+        </w:rPr>
+        <w:drawing>
+          <wp:inline distT="0" distB="0" distL="0" distR="0" wp14:anchorId="3F848308" wp14:editId="59A39F9F">
+            <wp:extent cx="1914525" cy="561975"/>
+            <wp:effectExtent l="0" t="0" r="9525" b="9525"/>
+            <wp:docPr id="21" name="Picture 21"/>
+            <wp:cNvGraphicFramePr>
+              <a:graphicFrameLocks xmlns:a="http://schemas.openxmlformats.org/drawingml/2006/main" noChangeAspect="1"/>
+            </wp:cNvGraphicFramePr>
+            <a:graphic xmlns:a="http://schemas.openxmlformats.org/drawingml/2006/main">
+              <a:graphicData uri="http://schemas.openxmlformats.org/drawingml/2006/picture">
+                <pic:pic xmlns:pic="http://schemas.openxmlformats.org/drawingml/2006/picture">
+                  <pic:nvPicPr>
+                    <pic:cNvPr id="1" name=""/>
+                    <pic:cNvPicPr/>
+                  </pic:nvPicPr>
+                  <pic:blipFill>
+                    <a:blip r:embed="rId29"/>
+                    <a:stretch>
+                      <a:fillRect/>
+                    </a:stretch>
+                  </pic:blipFill>
+                  <pic:spPr>
+                    <a:xfrm>
+                      <a:off x="0" y="0"/>
+                      <a:ext cx="1914525" cy="561975"/>
+                    </a:xfrm>
+                    <a:prstGeom prst="rect">
+                      <a:avLst/>
+                    </a:prstGeom>
+                  </pic:spPr>
+                </pic:pic>
+              </a:graphicData>
+            </a:graphic>
+          </wp:inline>
+        </w:drawing>
+      </w:r>
+    </w:p>
+    <w:p>
+      <w:pPr>
+        <w:pStyle w:val="ListParagraph"/>
+        <w:numPr>
+          <w:ilvl w:val="0"/>
+          <w:numId w:val="7"/>
+        </w:numPr>
+        <w:rPr>
+          <w:u w:val="single"/>
+        </w:rPr>
+      </w:pPr>
+      <w:r>
+        <w:t>For loops are also helpful for accessing information in a structure (a list for example)</w:t>
+      </w:r>
+    </w:p>
+    <w:p>
+      <w:pPr>
+        <w:rPr>
+          <w:u w:val="single"/>
+        </w:rPr>
+      </w:pPr>
+      <w:r>
+        <w:rPr>
+          <w:noProof/>
+        </w:rPr>
+        <w:drawing>
+          <wp:inline distT="0" distB="0" distL="0" distR="0" wp14:anchorId="752F8F2B" wp14:editId="3C9460DA">
+            <wp:extent cx="2705100" cy="733425"/>
+            <wp:effectExtent l="0" t="0" r="0" b="9525"/>
+            <wp:docPr id="22" name="Picture 22"/>
+            <wp:cNvGraphicFramePr>
+              <a:graphicFrameLocks xmlns:a="http://schemas.openxmlformats.org/drawingml/2006/main" noChangeAspect="1"/>
+            </wp:cNvGraphicFramePr>
+            <a:graphic xmlns:a="http://schemas.openxmlformats.org/drawingml/2006/main">
+              <a:graphicData uri="http://schemas.openxmlformats.org/drawingml/2006/picture">
+                <pic:pic xmlns:pic="http://schemas.openxmlformats.org/drawingml/2006/picture">
+                  <pic:nvPicPr>
+                    <pic:cNvPr id="1" name=""/>
+                    <pic:cNvPicPr/>
+                  </pic:nvPicPr>
+                  <pic:blipFill>
+                    <a:blip r:embed="rId30"/>
+                    <a:stretch>
+                      <a:fillRect/>
+                    </a:stretch>
+                  </pic:blipFill>
+                  <pic:spPr>
+                    <a:xfrm>
+                      <a:off x="0" y="0"/>
                       <a:ext cx="2705100" cy="733425"/>
                     </a:xfrm>
                     <a:prstGeom prst="rect">
@@ -1719,8 +1981,6 @@
           </wp:inline>
         </w:drawing>
       </w:r>
-      <w:bookmarkStart w:id="0" w:name="_GoBack"/>
-      <w:bookmarkEnd w:id="0"/>
     </w:p>
     <w:sectPr>
       <w:pgSz w:w="12240" w:h="15840"/>
@@ -2413,6 +2673,119 @@
     </w:lvl>
   </w:abstractNum>
   <w:abstractNum w:abstractNumId="6" w15:restartNumberingAfterBreak="0">
+    <w:nsid w:val="595F68A7"/>
+    <w:multiLevelType w:val="hybridMultilevel"/>
+    <w:tmpl w:val="3E56BEF4"/>
+    <w:lvl w:ilvl="0" w:tplc="04090001">
+      <w:start w:val="1"/>
+      <w:numFmt w:val="bullet"/>
+      <w:lvlText w:val=""/>
+      <w:lvlJc w:val="left"/>
+      <w:pPr>
+        <w:ind w:left="720" w:hanging="360"/>
+      </w:pPr>
+      <w:rPr>
+        <w:rFonts w:ascii="Symbol" w:hAnsi="Symbol" w:hint="default"/>
+      </w:rPr>
+    </w:lvl>
+    <w:lvl w:ilvl="1" w:tplc="04090003" w:tentative="1">
+      <w:start w:val="1"/>
+      <w:numFmt w:val="bullet"/>
+      <w:lvlText w:val="o"/>
+      <w:lvlJc w:val="left"/>
+      <w:pPr>
+        <w:ind w:left="1440" w:hanging="360"/>
+      </w:pPr>
+      <w:rPr>
+        <w:rFonts w:ascii="Courier New" w:hAnsi="Courier New" w:cs="Courier New" w:hint="default"/>
+      </w:rPr>
+    </w:lvl>
+    <w:lvl w:ilvl="2" w:tplc="04090005" w:tentative="1">
+      <w:start w:val="1"/>
+      <w:numFmt w:val="bullet"/>
+      <w:lvlText w:val=""/>
+      <w:lvlJc w:val="left"/>
+      <w:pPr>
+        <w:ind w:left="2160" w:hanging="360"/>
+      </w:pPr>
+      <w:rPr>
+        <w:rFonts w:ascii="Wingdings" w:hAnsi="Wingdings" w:hint="default"/>
+      </w:rPr>
+    </w:lvl>
+    <w:lvl w:ilvl="3" w:tplc="04090001" w:tentative="1">
+      <w:start w:val="1"/>
+      <w:numFmt w:val="bullet"/>
+      <w:lvlText w:val=""/>
+      <w:lvlJc w:val="left"/>
+      <w:pPr>
+        <w:ind w:left="2880" w:hanging="360"/>
+      </w:pPr>
+      <w:rPr>
+        <w:rFonts w:ascii="Symbol" w:hAnsi="Symbol" w:hint="default"/>
+      </w:rPr>
+    </w:lvl>
+    <w:lvl w:ilvl="4" w:tplc="04090003" w:tentative="1">
+      <w:start w:val="1"/>
+      <w:numFmt w:val="bullet"/>
+      <w:lvlText w:val="o"/>
+      <w:lvlJc w:val="left"/>
+      <w:pPr>
+        <w:ind w:left="3600" w:hanging="360"/>
+      </w:pPr>
+      <w:rPr>
+        <w:rFonts w:ascii="Courier New" w:hAnsi="Courier New" w:cs="Courier New" w:hint="default"/>
+      </w:rPr>
+    </w:lvl>
+    <w:lvl w:ilvl="5" w:tplc="04090005" w:tentative="1">
+      <w:start w:val="1"/>
+      <w:numFmt w:val="bullet"/>
+      <w:lvlText w:val=""/>
+      <w:lvlJc w:val="left"/>
+      <w:pPr>
+        <w:ind w:left="4320" w:hanging="360"/>
+      </w:pPr>
+      <w:rPr>
+        <w:rFonts w:ascii="Wingdings" w:hAnsi="Wingdings" w:hint="default"/>
+      </w:rPr>
+    </w:lvl>
+    <w:lvl w:ilvl="6" w:tplc="04090001" w:tentative="1">
+      <w:start w:val="1"/>
+      <w:numFmt w:val="bullet"/>
+      <w:lvlText w:val=""/>
+      <w:lvlJc w:val="left"/>
+      <w:pPr>
+        <w:ind w:left="5040" w:hanging="360"/>
+      </w:pPr>
+      <w:rPr>
+        <w:rFonts w:ascii="Symbol" w:hAnsi="Symbol" w:hint="default"/>
+      </w:rPr>
+    </w:lvl>
+    <w:lvl w:ilvl="7" w:tplc="04090003" w:tentative="1">
+      <w:start w:val="1"/>
+      <w:numFmt w:val="bullet"/>
+      <w:lvlText w:val="o"/>
+      <w:lvlJc w:val="left"/>
+      <w:pPr>
+        <w:ind w:left="5760" w:hanging="360"/>
+      </w:pPr>
+      <w:rPr>
+        <w:rFonts w:ascii="Courier New" w:hAnsi="Courier New" w:cs="Courier New" w:hint="default"/>
+      </w:rPr>
+    </w:lvl>
+    <w:lvl w:ilvl="8" w:tplc="04090005" w:tentative="1">
+      <w:start w:val="1"/>
+      <w:numFmt w:val="bullet"/>
+      <w:lvlText w:val=""/>
+      <w:lvlJc w:val="left"/>
+      <w:pPr>
+        <w:ind w:left="6480" w:hanging="360"/>
+      </w:pPr>
+      <w:rPr>
+        <w:rFonts w:ascii="Wingdings" w:hAnsi="Wingdings" w:hint="default"/>
+      </w:rPr>
+    </w:lvl>
+  </w:abstractNum>
+  <w:abstractNum w:abstractNumId="7" w15:restartNumberingAfterBreak="0">
     <w:nsid w:val="76E2012B"/>
     <w:multiLevelType w:val="hybridMultilevel"/>
     <w:tmpl w:val="8690C140"/>
@@ -2532,7 +2905,7 @@
     <w:abstractNumId w:val="5"/>
   </w:num>
   <w:num w:numId="3">
-    <w:abstractNumId w:val="6"/>
+    <w:abstractNumId w:val="7"/>
   </w:num>
   <w:num w:numId="4">
     <w:abstractNumId w:val="4"/>
@@ -2545,6 +2918,9 @@
   </w:num>
   <w:num w:numId="7">
     <w:abstractNumId w:val="3"/>
+  </w:num>
+  <w:num w:numId="8">
+    <w:abstractNumId w:val="6"/>
   </w:num>
 </w:numbering>
 </file>
@@ -2672,6 +3048,7 @@
     <w:lsdException w:name="HTML Sample" w:semiHidden="1" w:unhideWhenUsed="1"/>
     <w:lsdException w:name="HTML Typewriter" w:semiHidden="1" w:unhideWhenUsed="1"/>
     <w:lsdException w:name="HTML Variable" w:semiHidden="1" w:unhideWhenUsed="1"/>
+    <w:lsdException w:name="Normal Table" w:semiHidden="1" w:unhideWhenUsed="1"/>
     <w:lsdException w:name="annotation subject" w:semiHidden="1" w:unhideWhenUsed="1"/>
     <w:lsdException w:name="No List" w:semiHidden="1" w:unhideWhenUsed="1"/>
     <w:lsdException w:name="Outline List 1" w:semiHidden="1" w:unhideWhenUsed="1"/>
@@ -2717,9 +3094,11 @@
     <w:lsdException w:name="Table Subtle 1" w:semiHidden="1" w:unhideWhenUsed="1"/>
     <w:lsdException w:name="Table Subtle 2" w:semiHidden="1" w:unhideWhenUsed="1"/>
     <w:lsdException w:name="Table Web 1" w:semiHidden="1" w:unhideWhenUsed="1"/>
+    <w:lsdException w:name="Table Web 2" w:semiHidden="1" w:unhideWhenUsed="1"/>
     <w:lsdException w:name="Table Web 3" w:semiHidden="1" w:unhideWhenUsed="1"/>
     <w:lsdException w:name="Balloon Text" w:semiHidden="1" w:unhideWhenUsed="1"/>
     <w:lsdException w:name="Table Grid" w:uiPriority="39"/>
+    <w:lsdException w:name="Table Theme" w:semiHidden="1" w:unhideWhenUsed="1"/>
     <w:lsdException w:name="Placeholder Text" w:semiHidden="1"/>
     <w:lsdException w:name="No Spacing" w:uiPriority="1" w:qFormat="1"/>
     <w:lsdException w:name="Light Shading" w:uiPriority="60"/>

</xml_diff>